<commit_message>
Done Coursera Document and Bit of Github Doc
</commit_message>
<xml_diff>
--- a/Doc/MainFrame.docx
+++ b/Doc/MainFrame.docx
@@ -3,11 +3,11 @@
 <w:document xmlns:wpc="http://schemas.microsoft.com/office/word/2010/wordprocessingCanvas" xmlns:mc="http://schemas.openxmlformats.org/markup-compatibility/2006" xmlns:o="urn:schemas-microsoft-com:office:office" xmlns:r="http://schemas.openxmlformats.org/officeDocument/2006/relationships" xmlns:m="http://schemas.openxmlformats.org/officeDocument/2006/math" xmlns:v="urn:schemas-microsoft-com:vml" xmlns:wp14="http://schemas.microsoft.com/office/word/2010/wordprocessingDrawing" xmlns:wp="http://schemas.openxmlformats.org/drawingml/2006/wordprocessingDrawing" xmlns:w10="urn:schemas-microsoft-com:office:word" xmlns:w="http://schemas.openxmlformats.org/wordprocessingml/2006/main" xmlns:w14="http://schemas.microsoft.com/office/word/2010/wordml" xmlns:w15="http://schemas.microsoft.com/office/word/2012/wordml" xmlns:wpg="http://schemas.microsoft.com/office/word/2010/wordprocessingGroup" xmlns:wpi="http://schemas.microsoft.com/office/word/2010/wordprocessingInk" xmlns:wne="http://schemas.microsoft.com/office/word/2006/wordml" xmlns:wps="http://schemas.microsoft.com/office/word/2010/wordprocessingShape" mc:Ignorable="w14 w15 wp14">
   <w:body>
     <w:p>
-      <w:pPr>
-        <w:rPr>
-          <w:rFonts w:hint="eastAsia"/>
-        </w:rPr>
-      </w:pPr>
+      <w:r>
+        <w:t>S</w:t>
+      </w:r>
+      <w:bookmarkStart w:id="0" w:name="_GoBack"/>
+      <w:bookmarkEnd w:id="0"/>
       <w:r>
         <w:rPr>
           <w:rFonts w:hint="eastAsia"/>
@@ -62,13 +62,10 @@
                             <w:pPr>
                               <w:ind w:firstLineChars="150" w:firstLine="360"/>
                               <w:rPr>
-                                <w:rFonts w:hint="eastAsia"/>
                                 <w:sz w:val="24"/>
                                 <w:szCs w:val="24"/>
                               </w:rPr>
                             </w:pPr>
-                            <w:bookmarkStart w:id="0" w:name="_GoBack"/>
-                            <w:bookmarkEnd w:id="0"/>
                             <w:r>
                               <w:rPr>
                                 <w:rFonts w:hint="eastAsia"/>
@@ -149,6 +146,7 @@
       <w:r>
         <w:rPr>
           <w:rFonts w:hint="eastAsia"/>
+          <w:noProof/>
         </w:rPr>
         <mc:AlternateContent>
           <mc:Choice Requires="wps">
@@ -198,9 +196,6 @@
                           <w:p>
                             <w:pPr>
                               <w:jc w:val="center"/>
-                              <w:rPr>
-                                <w:rFonts w:hint="eastAsia"/>
-                              </w:rPr>
                             </w:pPr>
                             <w:r>
                               <w:rPr>
@@ -292,6 +287,7 @@
       <w:r>
         <w:rPr>
           <w:rFonts w:hint="eastAsia"/>
+          <w:noProof/>
         </w:rPr>
         <mc:AlternateContent>
           <mc:Choice Requires="wps">
@@ -376,6 +372,7 @@
       <w:r>
         <w:rPr>
           <w:rFonts w:hint="eastAsia"/>
+          <w:noProof/>
         </w:rPr>
         <mc:AlternateContent>
           <mc:Choice Requires="wps">
@@ -425,9 +422,6 @@
                           <w:p>
                             <w:pPr>
                               <w:jc w:val="center"/>
-                              <w:rPr>
-                                <w:rFonts w:hint="eastAsia"/>
-                              </w:rPr>
                             </w:pPr>
                             <w:r>
                               <w:rPr>
@@ -485,6 +479,7 @@
       <w:r>
         <w:rPr>
           <w:rFonts w:hint="eastAsia"/>
+          <w:noProof/>
         </w:rPr>
         <mc:AlternateContent>
           <mc:Choice Requires="wps">
@@ -551,6 +546,7 @@
       <w:r>
         <w:rPr>
           <w:rFonts w:hint="eastAsia"/>
+          <w:noProof/>
         </w:rPr>
         <mc:AlternateContent>
           <mc:Choice Requires="wps">
@@ -600,9 +596,6 @@
                           <w:p>
                             <w:pPr>
                               <w:jc w:val="center"/>
-                              <w:rPr>
-                                <w:rFonts w:hint="eastAsia"/>
-                              </w:rPr>
                             </w:pPr>
                             <w:r>
                               <w:rPr>
@@ -750,6 +743,7 @@
       <w:r>
         <w:rPr>
           <w:rFonts w:hint="eastAsia"/>
+          <w:noProof/>
         </w:rPr>
         <mc:AlternateContent>
           <mc:Choice Requires="wps">
@@ -822,6 +816,7 @@
       <w:r>
         <w:rPr>
           <w:rFonts w:hint="eastAsia"/>
+          <w:noProof/>
         </w:rPr>
         <mc:AlternateContent>
           <mc:Choice Requires="wps">
@@ -894,6 +889,7 @@
       <w:r>
         <w:rPr>
           <w:rFonts w:hint="eastAsia"/>
+          <w:noProof/>
         </w:rPr>
         <mc:AlternateContent>
           <mc:Choice Requires="wps">
@@ -943,9 +939,6 @@
                           <w:p>
                             <w:pPr>
                               <w:jc w:val="center"/>
-                              <w:rPr>
-                                <w:rFonts w:hint="eastAsia"/>
-                              </w:rPr>
                             </w:pPr>
                             <w:r>
                               <w:rPr>
@@ -1003,6 +996,7 @@
       <w:r>
         <w:rPr>
           <w:rFonts w:hint="eastAsia"/>
+          <w:noProof/>
         </w:rPr>
         <mc:AlternateContent>
           <mc:Choice Requires="wps">
@@ -1052,9 +1046,6 @@
                           <w:p>
                             <w:pPr>
                               <w:jc w:val="center"/>
-                              <w:rPr>
-                                <w:rFonts w:hint="eastAsia"/>
-                              </w:rPr>
                             </w:pPr>
                             <w:r>
                               <w:rPr>
@@ -1112,6 +1103,7 @@
       <w:r>
         <w:rPr>
           <w:rFonts w:hint="eastAsia"/>
+          <w:noProof/>
         </w:rPr>
         <mc:AlternateContent>
           <mc:Choice Requires="wps">
@@ -1234,9 +1226,6 @@
                           <w:p>
                             <w:pPr>
                               <w:jc w:val="center"/>
-                              <w:rPr>
-                                <w:rFonts w:hint="eastAsia"/>
-                              </w:rPr>
                             </w:pPr>
                             <w:r>
                               <w:rPr>
@@ -1411,9 +1400,6 @@
                           <w:p>
                             <w:pPr>
                               <w:jc w:val="center"/>
-                              <w:rPr>
-                                <w:rFonts w:hint="eastAsia"/>
-                              </w:rPr>
                             </w:pPr>
                             <w:r>
                               <w:rPr>
@@ -1539,9 +1525,6 @@
                           <w:p>
                             <w:pPr>
                               <w:jc w:val="center"/>
-                              <w:rPr>
-                                <w:rFonts w:hint="eastAsia"/>
-                              </w:rPr>
                             </w:pPr>
                             <w:r>
                               <w:rPr>
@@ -1661,15 +1644,10 @@
                           <w:p>
                             <w:pPr>
                               <w:jc w:val="center"/>
-                              <w:rPr>
-                                <w:rFonts w:hint="eastAsia"/>
-                              </w:rPr>
                             </w:pPr>
-                            <w:proofErr w:type="spellStart"/>
                             <w:r>
                               <w:t>Git</w:t>
                             </w:r>
-                            <w:proofErr w:type="spellEnd"/>
                             <w:r>
                               <w:rPr>
                                 <w:rFonts w:hint="eastAsia"/>
@@ -1951,6 +1929,44 @@
     </w:sectPr>
   </w:body>
 </w:document>
+</file>
+
+<file path=word/endnotes.xml><?xml version="1.0" encoding="utf-8"?>
+<w:endnotes xmlns:wpc="http://schemas.microsoft.com/office/word/2010/wordprocessingCanvas" xmlns:mc="http://schemas.openxmlformats.org/markup-compatibility/2006" xmlns:o="urn:schemas-microsoft-com:office:office" xmlns:r="http://schemas.openxmlformats.org/officeDocument/2006/relationships" xmlns:m="http://schemas.openxmlformats.org/officeDocument/2006/math" xmlns:v="urn:schemas-microsoft-com:vml" xmlns:wp14="http://schemas.microsoft.com/office/word/2010/wordprocessingDrawing" xmlns:wp="http://schemas.openxmlformats.org/drawingml/2006/wordprocessingDrawing" xmlns:w10="urn:schemas-microsoft-com:office:word" xmlns:w="http://schemas.openxmlformats.org/wordprocessingml/2006/main" xmlns:w14="http://schemas.microsoft.com/office/word/2010/wordml" xmlns:w15="http://schemas.microsoft.com/office/word/2012/wordml" xmlns:wpg="http://schemas.microsoft.com/office/word/2010/wordprocessingGroup" xmlns:wpi="http://schemas.microsoft.com/office/word/2010/wordprocessingInk" xmlns:wne="http://schemas.microsoft.com/office/word/2006/wordml" xmlns:wps="http://schemas.microsoft.com/office/word/2010/wordprocessingShape" mc:Ignorable="w14 w15 wp14">
+  <w:endnote w:type="separator" w:id="-1">
+    <w:p>
+      <w:r>
+        <w:separator/>
+      </w:r>
+    </w:p>
+  </w:endnote>
+  <w:endnote w:type="continuationSeparator" w:id="0">
+    <w:p>
+      <w:r>
+        <w:continuationSeparator/>
+      </w:r>
+    </w:p>
+  </w:endnote>
+</w:endnotes>
+</file>
+
+<file path=word/footnotes.xml><?xml version="1.0" encoding="utf-8"?>
+<w:footnotes xmlns:wpc="http://schemas.microsoft.com/office/word/2010/wordprocessingCanvas" xmlns:mc="http://schemas.openxmlformats.org/markup-compatibility/2006" xmlns:o="urn:schemas-microsoft-com:office:office" xmlns:r="http://schemas.openxmlformats.org/officeDocument/2006/relationships" xmlns:m="http://schemas.openxmlformats.org/officeDocument/2006/math" xmlns:v="urn:schemas-microsoft-com:vml" xmlns:wp14="http://schemas.microsoft.com/office/word/2010/wordprocessingDrawing" xmlns:wp="http://schemas.openxmlformats.org/drawingml/2006/wordprocessingDrawing" xmlns:w10="urn:schemas-microsoft-com:office:word" xmlns:w="http://schemas.openxmlformats.org/wordprocessingml/2006/main" xmlns:w14="http://schemas.microsoft.com/office/word/2010/wordml" xmlns:w15="http://schemas.microsoft.com/office/word/2012/wordml" xmlns:wpg="http://schemas.microsoft.com/office/word/2010/wordprocessingGroup" xmlns:wpi="http://schemas.microsoft.com/office/word/2010/wordprocessingInk" xmlns:wne="http://schemas.microsoft.com/office/word/2006/wordml" xmlns:wps="http://schemas.microsoft.com/office/word/2010/wordprocessingShape" mc:Ignorable="w14 w15 wp14">
+  <w:footnote w:type="separator" w:id="-1">
+    <w:p>
+      <w:r>
+        <w:separator/>
+      </w:r>
+    </w:p>
+  </w:footnote>
+  <w:footnote w:type="continuationSeparator" w:id="0">
+    <w:p>
+      <w:r>
+        <w:continuationSeparator/>
+      </w:r>
+    </w:p>
+  </w:footnote>
+</w:footnotes>
 </file>
 
 <file path=word/styles.xml><?xml version="1.0" encoding="utf-8"?>
@@ -2376,6 +2392,71 @@
     <w:semiHidden/>
     <w:unhideWhenUsed/>
   </w:style>
+  <w:style w:type="paragraph" w:styleId="a3">
+    <w:name w:val="header"/>
+    <w:basedOn w:val="a"/>
+    <w:link w:val="Char"/>
+    <w:uiPriority w:val="99"/>
+    <w:unhideWhenUsed/>
+    <w:rsid w:val="00E20B8B"/>
+    <w:pPr>
+      <w:pBdr>
+        <w:bottom w:val="single" w:sz="6" w:space="1" w:color="auto"/>
+      </w:pBdr>
+      <w:tabs>
+        <w:tab w:val="center" w:pos="4153"/>
+        <w:tab w:val="right" w:pos="8306"/>
+      </w:tabs>
+      <w:snapToGrid w:val="0"/>
+      <w:jc w:val="center"/>
+    </w:pPr>
+    <w:rPr>
+      <w:sz w:val="18"/>
+      <w:szCs w:val="18"/>
+    </w:rPr>
+  </w:style>
+  <w:style w:type="character" w:customStyle="1" w:styleId="Char">
+    <w:name w:val="页眉 Char"/>
+    <w:basedOn w:val="a0"/>
+    <w:link w:val="a3"/>
+    <w:uiPriority w:val="99"/>
+    <w:rsid w:val="00E20B8B"/>
+    <w:rPr>
+      <w:sz w:val="18"/>
+      <w:szCs w:val="18"/>
+    </w:rPr>
+  </w:style>
+  <w:style w:type="paragraph" w:styleId="a4">
+    <w:name w:val="footer"/>
+    <w:basedOn w:val="a"/>
+    <w:link w:val="Char0"/>
+    <w:uiPriority w:val="99"/>
+    <w:unhideWhenUsed/>
+    <w:rsid w:val="00E20B8B"/>
+    <w:pPr>
+      <w:tabs>
+        <w:tab w:val="center" w:pos="4153"/>
+        <w:tab w:val="right" w:pos="8306"/>
+      </w:tabs>
+      <w:snapToGrid w:val="0"/>
+      <w:jc w:val="left"/>
+    </w:pPr>
+    <w:rPr>
+      <w:sz w:val="18"/>
+      <w:szCs w:val="18"/>
+    </w:rPr>
+  </w:style>
+  <w:style w:type="character" w:customStyle="1" w:styleId="Char0">
+    <w:name w:val="页脚 Char"/>
+    <w:basedOn w:val="a0"/>
+    <w:link w:val="a4"/>
+    <w:uiPriority w:val="99"/>
+    <w:rsid w:val="00E20B8B"/>
+    <w:rPr>
+      <w:sz w:val="18"/>
+      <w:szCs w:val="18"/>
+    </w:rPr>
+  </w:style>
 </w:styles>
 </file>
 

</xml_diff>